<commit_message>
Introducción a los commits
</commit_message>
<xml_diff>
--- a/PracticaGitHub.docx
+++ b/PracticaGitHub.docx
@@ -9,6 +9,9 @@
     </w:p>
     <w:p>
       <w:r>
+        <w:rPr>
+          <w:noProof/>
+        </w:rPr>
         <w:drawing>
           <wp:inline distT="0" distB="0" distL="0" distR="0" wp14:anchorId="22438BB8" wp14:editId="39313D3F">
             <wp:extent cx="5400040" cy="4330065"/>
@@ -54,6 +57,9 @@
     </w:p>
     <w:p>
       <w:r>
+        <w:rPr>
+          <w:noProof/>
+        </w:rPr>
         <w:drawing>
           <wp:inline distT="0" distB="0" distL="0" distR="0" wp14:anchorId="0DFD0CFC" wp14:editId="74E8DAF4">
             <wp:extent cx="5400040" cy="3557905"/>
@@ -90,6 +96,17 @@
           </wp:inline>
         </w:drawing>
       </w:r>
+    </w:p>
+    <w:p>
+      <w:r>
+        <w:lastRenderedPageBreak/>
+        <w:t xml:space="preserve">1. Introducción a los </w:t>
+      </w:r>
+      <w:proofErr w:type="spellStart"/>
+      <w:r>
+        <w:t>commits</w:t>
+      </w:r>
+      <w:proofErr w:type="spellEnd"/>
     </w:p>
     <w:p/>
     <w:p/>
@@ -538,6 +555,17 @@
     <w:semiHidden/>
     <w:unhideWhenUsed/>
   </w:style>
+  <w:style w:type="paragraph" w:styleId="Prrafodelista">
+    <w:name w:val="List Paragraph"/>
+    <w:basedOn w:val="Normal"/>
+    <w:uiPriority w:val="34"/>
+    <w:qFormat/>
+    <w:rsid w:val="00C7456F"/>
+    <w:pPr>
+      <w:ind w:left="720"/>
+      <w:contextualSpacing/>
+    </w:pPr>
+  </w:style>
 </w:styles>
 </file>
 

</xml_diff>

<commit_message>
Commit en bugFix para merge
</commit_message>
<xml_diff>
--- a/PracticaGitHub.docx
+++ b/PracticaGitHub.docx
@@ -110,6 +110,9 @@
     </w:p>
     <w:p>
       <w:r>
+        <w:rPr>
+          <w:noProof/>
+        </w:rPr>
         <w:drawing>
           <wp:inline distT="0" distB="0" distL="0" distR="0" wp14:anchorId="38EEC7A0" wp14:editId="0CC49A85">
             <wp:extent cx="5400040" cy="2240280"/>
@@ -150,6 +153,61 @@
     <w:p>
       <w:r>
         <w:t>2. Ramas en GIT</w:t>
+      </w:r>
+    </w:p>
+    <w:p>
+      <w:r>
+        <w:drawing>
+          <wp:inline distT="0" distB="0" distL="0" distR="0" wp14:anchorId="59A68010" wp14:editId="206186FD">
+            <wp:extent cx="5400040" cy="932180"/>
+            <wp:effectExtent l="0" t="0" r="0" b="1270"/>
+            <wp:docPr id="4" name="Imagen 4"/>
+            <wp:cNvGraphicFramePr>
+              <a:graphicFrameLocks xmlns:a="http://schemas.openxmlformats.org/drawingml/2006/main" noChangeAspect="1"/>
+            </wp:cNvGraphicFramePr>
+            <a:graphic xmlns:a="http://schemas.openxmlformats.org/drawingml/2006/main">
+              <a:graphicData uri="http://schemas.openxmlformats.org/drawingml/2006/picture">
+                <pic:pic xmlns:pic="http://schemas.openxmlformats.org/drawingml/2006/picture">
+                  <pic:nvPicPr>
+                    <pic:cNvPr id="1" name=""/>
+                    <pic:cNvPicPr/>
+                  </pic:nvPicPr>
+                  <pic:blipFill>
+                    <a:blip r:embed="rId7"/>
+                    <a:stretch>
+                      <a:fillRect/>
+                    </a:stretch>
+                  </pic:blipFill>
+                  <pic:spPr>
+                    <a:xfrm>
+                      <a:off x="0" y="0"/>
+                      <a:ext cx="5400040" cy="932180"/>
+                    </a:xfrm>
+                    <a:prstGeom prst="rect">
+                      <a:avLst/>
+                    </a:prstGeom>
+                  </pic:spPr>
+                </pic:pic>
+              </a:graphicData>
+            </a:graphic>
+          </wp:inline>
+        </w:drawing>
+      </w:r>
+    </w:p>
+    <w:p>
+      <w:r>
+        <w:t xml:space="preserve">3. </w:t>
+      </w:r>
+      <w:r>
+        <w:t xml:space="preserve">Haciendo </w:t>
+      </w:r>
+      <w:proofErr w:type="spellStart"/>
+      <w:r>
+        <w:t>merge</w:t>
+      </w:r>
+      <w:proofErr w:type="spellEnd"/>
+      <w:r>
+        <w:t xml:space="preserve"> en ramas</w:t>
       </w:r>
     </w:p>
     <w:p/>

</xml_diff>

<commit_message>
Modificación en main para rebase
</commit_message>
<xml_diff>
--- a/PracticaGitHub.docx
+++ b/PracticaGitHub.docx
@@ -215,6 +215,9 @@
     </w:p>
     <w:p>
       <w:r>
+        <w:rPr>
+          <w:noProof/>
+        </w:rPr>
         <w:drawing>
           <wp:inline distT="0" distB="0" distL="0" distR="0" wp14:anchorId="3433015F" wp14:editId="2D38F8E0">
             <wp:extent cx="5400040" cy="861060"/>
@@ -261,6 +264,9 @@
     </w:p>
     <w:p>
       <w:r>
+        <w:rPr>
+          <w:noProof/>
+        </w:rPr>
         <w:drawing>
           <wp:inline distT="0" distB="0" distL="0" distR="0" wp14:anchorId="5781732B" wp14:editId="39B732D1">
             <wp:extent cx="5400040" cy="1724660"/>
@@ -296,6 +302,11 @@
             </a:graphic>
           </wp:inline>
         </w:drawing>
+      </w:r>
+    </w:p>
+    <w:p>
+      <w:r>
+        <w:t>4. Introducción a rebase</w:t>
       </w:r>
     </w:p>
     <w:p/>

</xml_diff>

<commit_message>
Finalización referencias relativas ~
</commit_message>
<xml_diff>
--- a/PracticaGitHub.docx
+++ b/PracticaGitHub.docx
@@ -2,6 +2,26 @@
 <file path=word/document.xml><?xml version="1.0" encoding="utf-8"?>
 <w:document xmlns:wpc="http://schemas.microsoft.com/office/word/2010/wordprocessingCanvas" xmlns:cx="http://schemas.microsoft.com/office/drawing/2014/chartex" xmlns:cx1="http://schemas.microsoft.com/office/drawing/2015/9/8/chartex" xmlns:cx2="http://schemas.microsoft.com/office/drawing/2015/10/21/chartex" xmlns:cx3="http://schemas.microsoft.com/office/drawing/2016/5/9/chartex" xmlns:cx4="http://schemas.microsoft.com/office/drawing/2016/5/10/chartex" xmlns:cx5="http://schemas.microsoft.com/office/drawing/2016/5/11/chartex" xmlns:cx6="http://schemas.microsoft.com/office/drawing/2016/5/12/chartex" xmlns:cx7="http://schemas.microsoft.com/office/drawing/2016/5/13/chartex" xmlns:cx8="http://schemas.microsoft.com/office/drawing/2016/5/14/chartex" xmlns:mc="http://schemas.openxmlformats.org/markup-compatibility/2006" xmlns:aink="http://schemas.microsoft.com/office/drawing/2016/ink" xmlns:am3d="http://schemas.microsoft.com/office/drawing/2017/model3d" xmlns:o="urn:schemas-microsoft-com:office:office" xmlns:oel="http://schemas.microsoft.com/office/2019/extlst" xmlns:r="http://schemas.openxmlformats.org/officeDocument/2006/relationships" xmlns:m="http://schemas.openxmlformats.org/officeDocument/2006/math" xmlns:v="urn:schemas-microsoft-com:vml" xmlns:wp14="http://schemas.microsoft.com/office/word/2010/wordprocessingDrawing" xmlns:wp="http://schemas.openxmlformats.org/drawingml/2006/wordprocessingDrawing" xmlns:w10="urn:schemas-microsoft-com:office:word" xmlns:w="http://schemas.openxmlformats.org/wordprocessingml/2006/main" xmlns:w14="http://schemas.microsoft.com/office/word/2010/wordml" xmlns:w15="http://schemas.microsoft.com/office/word/2012/wordml" xmlns:w16cex="http://schemas.microsoft.com/office/word/2018/wordml/cex" xmlns:w16cid="http://schemas.microsoft.com/office/word/2016/wordml/cid" xmlns:w16="http://schemas.microsoft.com/office/word/2018/wordml" xmlns:w16sdtdh="http://schemas.microsoft.com/office/word/2020/wordml/sdtdatahash" xmlns:w16se="http://schemas.microsoft.com/office/word/2015/wordml/symex" xmlns:wpg="http://schemas.microsoft.com/office/word/2010/wordprocessingGroup" xmlns:wpi="http://schemas.microsoft.com/office/word/2010/wordprocessingInk" xmlns:wne="http://schemas.microsoft.com/office/word/2006/wordml" xmlns:wps="http://schemas.microsoft.com/office/word/2010/wordprocessingShape" mc:Ignorable="w14 w15 w16se w16cid w16 w16cex w16sdtdh wp14">
   <w:body>
+    <w:p>
+      <w:pPr>
+        <w:jc w:val="center"/>
+        <w:rPr>
+          <w:b/>
+          <w:bCs/>
+          <w:sz w:val="28"/>
+          <w:szCs w:val="28"/>
+        </w:rPr>
+      </w:pPr>
+      <w:r>
+        <w:rPr>
+          <w:b/>
+          <w:bCs/>
+          <w:sz w:val="28"/>
+          <w:szCs w:val="28"/>
+        </w:rPr>
+        <w:t>Práctica GIT</w:t>
+      </w:r>
+    </w:p>
     <w:p>
       <w:r>
         <w:t>Creación del Proyecto en GitHub</w:t>
@@ -14,7 +34,7 @@
         </w:rPr>
         <w:drawing>
           <wp:inline distT="0" distB="0" distL="0" distR="0" wp14:anchorId="22438BB8" wp14:editId="39313D3F">
-            <wp:extent cx="5400040" cy="4330065"/>
+            <wp:extent cx="5400040" cy="4122420"/>
             <wp:effectExtent l="0" t="0" r="0" b="0"/>
             <wp:docPr id="1" name="Imagen 1"/>
             <wp:cNvGraphicFramePr>
@@ -36,7 +56,7 @@
                   <pic:spPr>
                     <a:xfrm>
                       <a:off x="0" y="0"/>
-                      <a:ext cx="5400040" cy="4330065"/>
+                      <a:ext cx="5400040" cy="4122420"/>
                     </a:xfrm>
                     <a:prstGeom prst="rect">
                       <a:avLst/>
@@ -49,7 +69,6 @@
         </w:drawing>
       </w:r>
     </w:p>
-    <w:p/>
     <w:p>
       <w:r>
         <w:t>Configuración inicial de GIT:</w:t>
@@ -417,6 +436,9 @@
     </w:p>
     <w:p>
       <w:r>
+        <w:rPr>
+          <w:noProof/>
+        </w:rPr>
         <w:lastRenderedPageBreak/>
         <w:drawing>
           <wp:inline distT="0" distB="0" distL="0" distR="0" wp14:anchorId="2DADA551" wp14:editId="5BD542E9">
@@ -466,6 +488,9 @@
     </w:p>
     <w:p>
       <w:r>
+        <w:rPr>
+          <w:noProof/>
+        </w:rPr>
         <w:drawing>
           <wp:inline distT="0" distB="0" distL="0" distR="0" wp14:anchorId="799414C8" wp14:editId="239196EF">
             <wp:extent cx="5400040" cy="2759710"/>
@@ -491,6 +516,48 @@
                     <a:xfrm>
                       <a:off x="0" y="0"/>
                       <a:ext cx="5400040" cy="2759710"/>
+                    </a:xfrm>
+                    <a:prstGeom prst="rect">
+                      <a:avLst/>
+                    </a:prstGeom>
+                  </pic:spPr>
+                </pic:pic>
+              </a:graphicData>
+            </a:graphic>
+          </wp:inline>
+        </w:drawing>
+      </w:r>
+    </w:p>
+    <w:p>
+      <w:r>
+        <w:rPr>
+          <w:noProof/>
+        </w:rPr>
+        <w:drawing>
+          <wp:inline distT="0" distB="0" distL="0" distR="0" wp14:anchorId="74EE1210" wp14:editId="2B2F1B62">
+            <wp:extent cx="5400040" cy="2478405"/>
+            <wp:effectExtent l="0" t="0" r="0" b="0"/>
+            <wp:docPr id="11" name="Imagen 11"/>
+            <wp:cNvGraphicFramePr>
+              <a:graphicFrameLocks xmlns:a="http://schemas.openxmlformats.org/drawingml/2006/main" noChangeAspect="1"/>
+            </wp:cNvGraphicFramePr>
+            <a:graphic xmlns:a="http://schemas.openxmlformats.org/drawingml/2006/main">
+              <a:graphicData uri="http://schemas.openxmlformats.org/drawingml/2006/picture">
+                <pic:pic xmlns:pic="http://schemas.openxmlformats.org/drawingml/2006/picture">
+                  <pic:nvPicPr>
+                    <pic:cNvPr id="1" name=""/>
+                    <pic:cNvPicPr/>
+                  </pic:nvPicPr>
+                  <pic:blipFill>
+                    <a:blip r:embed="rId14"/>
+                    <a:stretch>
+                      <a:fillRect/>
+                    </a:stretch>
+                  </pic:blipFill>
+                  <pic:spPr>
+                    <a:xfrm>
+                      <a:off x="0" y="0"/>
+                      <a:ext cx="5400040" cy="2478405"/>
                     </a:xfrm>
                     <a:prstGeom prst="rect">
                       <a:avLst/>

</xml_diff>

<commit_message>
Finalizando el rebase interactivo
</commit_message>
<xml_diff>
--- a/PracticaGitHub.docx
+++ b/PracticaGitHub.docx
@@ -119,8 +119,13 @@
     <w:p>
       <w:r>
         <w:lastRenderedPageBreak/>
-        <w:t>1. Introducción a los commits</w:t>
-      </w:r>
+        <w:t xml:space="preserve">1. Introducción a los </w:t>
+      </w:r>
+      <w:proofErr w:type="spellStart"/>
+      <w:r>
+        <w:t>commits</w:t>
+      </w:r>
+      <w:proofErr w:type="spellEnd"/>
     </w:p>
     <w:p>
       <w:r>
@@ -216,7 +221,15 @@
         <w:t xml:space="preserve">3. </w:t>
       </w:r>
       <w:r>
-        <w:t>Haciendo merge en ramas</w:t>
+        <w:t xml:space="preserve">Haciendo </w:t>
+      </w:r>
+      <w:proofErr w:type="spellStart"/>
+      <w:r>
+        <w:t>merge</w:t>
+      </w:r>
+      <w:proofErr w:type="spellEnd"/>
+      <w:r>
+        <w:t xml:space="preserve"> en ramas</w:t>
       </w:r>
     </w:p>
     <w:p>
@@ -360,7 +373,15 @@
     </w:p>
     <w:p>
       <w:r>
-        <w:t>5. Desatachear HEAD</w:t>
+        <w:t xml:space="preserve">5. </w:t>
+      </w:r>
+      <w:proofErr w:type="spellStart"/>
+      <w:r>
+        <w:t>Desatachear</w:t>
+      </w:r>
+      <w:proofErr w:type="spellEnd"/>
+      <w:r>
+        <w:t xml:space="preserve"> HEAD</w:t>
       </w:r>
     </w:p>
     <w:p>
@@ -689,11 +710,22 @@
     <w:p>
       <w:r>
         <w:lastRenderedPageBreak/>
-        <w:t>9. Introducción a cherry-pick</w:t>
-      </w:r>
-    </w:p>
-    <w:p>
-      <w:r>
+        <w:t xml:space="preserve">9. Introducción a </w:t>
+      </w:r>
+      <w:proofErr w:type="spellStart"/>
+      <w:r>
+        <w:t>cherry</w:t>
+      </w:r>
+      <w:proofErr w:type="spellEnd"/>
+      <w:r>
+        <w:t>-pick</w:t>
+      </w:r>
+    </w:p>
+    <w:p>
+      <w:r>
+        <w:rPr>
+          <w:noProof/>
+        </w:rPr>
         <w:drawing>
           <wp:inline distT="0" distB="0" distL="0" distR="0" wp14:anchorId="0851ACE7" wp14:editId="3182383F">
             <wp:extent cx="5400040" cy="3620770"/>
@@ -733,6 +765,9 @@
     </w:p>
     <w:p>
       <w:r>
+        <w:rPr>
+          <w:noProof/>
+        </w:rPr>
         <w:drawing>
           <wp:inline distT="0" distB="0" distL="0" distR="0" wp14:anchorId="4722204F" wp14:editId="1A63C72C">
             <wp:extent cx="5400040" cy="2264410"/>
@@ -770,7 +805,134 @@
         </w:drawing>
       </w:r>
     </w:p>
-    <w:p/>
+    <w:p>
+      <w:r>
+        <w:t xml:space="preserve">10. Introducción al rebase </w:t>
+      </w:r>
+      <w:proofErr w:type="spellStart"/>
+      <w:r>
+        <w:t>interativo</w:t>
+      </w:r>
+      <w:proofErr w:type="spellEnd"/>
+    </w:p>
+    <w:p>
+      <w:r>
+        <w:drawing>
+          <wp:inline distT="0" distB="0" distL="0" distR="0" wp14:anchorId="55628A19" wp14:editId="3E439C38">
+            <wp:extent cx="5400040" cy="1960245"/>
+            <wp:effectExtent l="0" t="0" r="0" b="1905"/>
+            <wp:docPr id="17" name="Imagen 17"/>
+            <wp:cNvGraphicFramePr>
+              <a:graphicFrameLocks xmlns:a="http://schemas.openxmlformats.org/drawingml/2006/main" noChangeAspect="1"/>
+            </wp:cNvGraphicFramePr>
+            <a:graphic xmlns:a="http://schemas.openxmlformats.org/drawingml/2006/main">
+              <a:graphicData uri="http://schemas.openxmlformats.org/drawingml/2006/picture">
+                <pic:pic xmlns:pic="http://schemas.openxmlformats.org/drawingml/2006/picture">
+                  <pic:nvPicPr>
+                    <pic:cNvPr id="1" name=""/>
+                    <pic:cNvPicPr/>
+                  </pic:nvPicPr>
+                  <pic:blipFill>
+                    <a:blip r:embed="rId20"/>
+                    <a:stretch>
+                      <a:fillRect/>
+                    </a:stretch>
+                  </pic:blipFill>
+                  <pic:spPr>
+                    <a:xfrm>
+                      <a:off x="0" y="0"/>
+                      <a:ext cx="5400040" cy="1960245"/>
+                    </a:xfrm>
+                    <a:prstGeom prst="rect">
+                      <a:avLst/>
+                    </a:prstGeom>
+                  </pic:spPr>
+                </pic:pic>
+              </a:graphicData>
+            </a:graphic>
+          </wp:inline>
+        </w:drawing>
+      </w:r>
+    </w:p>
+    <w:p>
+      <w:r>
+        <w:lastRenderedPageBreak/>
+        <w:drawing>
+          <wp:inline distT="0" distB="0" distL="0" distR="0" wp14:anchorId="4A3FE3B3" wp14:editId="3E7ECC43">
+            <wp:extent cx="5400040" cy="3237230"/>
+            <wp:effectExtent l="0" t="0" r="0" b="1270"/>
+            <wp:docPr id="18" name="Imagen 18"/>
+            <wp:cNvGraphicFramePr>
+              <a:graphicFrameLocks xmlns:a="http://schemas.openxmlformats.org/drawingml/2006/main" noChangeAspect="1"/>
+            </wp:cNvGraphicFramePr>
+            <a:graphic xmlns:a="http://schemas.openxmlformats.org/drawingml/2006/main">
+              <a:graphicData uri="http://schemas.openxmlformats.org/drawingml/2006/picture">
+                <pic:pic xmlns:pic="http://schemas.openxmlformats.org/drawingml/2006/picture">
+                  <pic:nvPicPr>
+                    <pic:cNvPr id="1" name=""/>
+                    <pic:cNvPicPr/>
+                  </pic:nvPicPr>
+                  <pic:blipFill>
+                    <a:blip r:embed="rId21"/>
+                    <a:stretch>
+                      <a:fillRect/>
+                    </a:stretch>
+                  </pic:blipFill>
+                  <pic:spPr>
+                    <a:xfrm>
+                      <a:off x="0" y="0"/>
+                      <a:ext cx="5400040" cy="3237230"/>
+                    </a:xfrm>
+                    <a:prstGeom prst="rect">
+                      <a:avLst/>
+                    </a:prstGeom>
+                  </pic:spPr>
+                </pic:pic>
+              </a:graphicData>
+            </a:graphic>
+          </wp:inline>
+        </w:drawing>
+      </w:r>
+    </w:p>
+    <w:p>
+      <w:r>
+        <w:drawing>
+          <wp:inline distT="0" distB="0" distL="0" distR="0" wp14:anchorId="30C71EC4" wp14:editId="5B728B55">
+            <wp:extent cx="5400040" cy="647065"/>
+            <wp:effectExtent l="0" t="0" r="0" b="635"/>
+            <wp:docPr id="19" name="Imagen 19"/>
+            <wp:cNvGraphicFramePr>
+              <a:graphicFrameLocks xmlns:a="http://schemas.openxmlformats.org/drawingml/2006/main" noChangeAspect="1"/>
+            </wp:cNvGraphicFramePr>
+            <a:graphic xmlns:a="http://schemas.openxmlformats.org/drawingml/2006/main">
+              <a:graphicData uri="http://schemas.openxmlformats.org/drawingml/2006/picture">
+                <pic:pic xmlns:pic="http://schemas.openxmlformats.org/drawingml/2006/picture">
+                  <pic:nvPicPr>
+                    <pic:cNvPr id="1" name=""/>
+                    <pic:cNvPicPr/>
+                  </pic:nvPicPr>
+                  <pic:blipFill>
+                    <a:blip r:embed="rId22"/>
+                    <a:stretch>
+                      <a:fillRect/>
+                    </a:stretch>
+                  </pic:blipFill>
+                  <pic:spPr>
+                    <a:xfrm>
+                      <a:off x="0" y="0"/>
+                      <a:ext cx="5400040" cy="647065"/>
+                    </a:xfrm>
+                    <a:prstGeom prst="rect">
+                      <a:avLst/>
+                    </a:prstGeom>
+                  </pic:spPr>
+                </pic:pic>
+              </a:graphicData>
+            </a:graphic>
+          </wp:inline>
+        </w:drawing>
+      </w:r>
+    </w:p>
     <w:p/>
     <w:p/>
     <w:p/>

</xml_diff>